<commit_message>
Start using Praw and reddit api, update main program
</commit_message>
<xml_diff>
--- a/plan.docx
+++ b/plan.docx
@@ -367,6 +367,28 @@
       <w:r>
         <w:t>, and without sound into another video</w:t>
       </w:r>
+    </w:p>
+    <w:p>
+      <w:pPr>
+        <w:pStyle w:val="ListParagraph"/>
+        <w:numPr>
+          <w:ilvl w:val="1"/>
+          <w:numId w:val="1"/>
+        </w:numPr>
+      </w:pPr>
+      <w:r>
+        <w:t xml:space="preserve">Pass the folder name into the </w:t>
+      </w:r>
+      <w:proofErr w:type="spellStart"/>
+      <w:r>
+        <w:t>get_videos</w:t>
+      </w:r>
+      <w:proofErr w:type="spellEnd"/>
+      <w:r>
+        <w:t xml:space="preserve"> function so the program doesn’t have to change directories </w:t>
+      </w:r>
+      <w:bookmarkStart w:id="0" w:name="_GoBack"/>
+      <w:bookmarkEnd w:id="0"/>
     </w:p>
     <w:p>
       <w:pPr>
@@ -439,6 +461,26 @@
       <w:pPr>
         <w:pStyle w:val="ListParagraph"/>
         <w:numPr>
+          <w:ilvl w:val="2"/>
+          <w:numId w:val="1"/>
+        </w:numPr>
+      </w:pPr>
+      <w:r>
+        <w:t xml:space="preserve">Option 2: Just scale all video so the vertical resolution of all the videos are the same, and the </w:t>
+      </w:r>
+      <w:proofErr w:type="spellStart"/>
+      <w:r>
+        <w:t>moviepy</w:t>
+      </w:r>
+      <w:proofErr w:type="spellEnd"/>
+      <w:r>
+        <w:t xml:space="preserve"> combine function should take care of it</w:t>
+      </w:r>
+    </w:p>
+    <w:p>
+      <w:pPr>
+        <w:pStyle w:val="ListParagraph"/>
+        <w:numPr>
           <w:ilvl w:val="1"/>
           <w:numId w:val="1"/>
         </w:numPr>
@@ -446,8 +488,6 @@
       <w:r>
         <w:t>Make title screen video for channel that is the start for every video</w:t>
       </w:r>
-      <w:bookmarkStart w:id="0" w:name="_GoBack"/>
-      <w:bookmarkEnd w:id="0"/>
     </w:p>
     <w:p>
       <w:pPr>
@@ -456,8 +496,14 @@
           <w:ilvl w:val="0"/>
           <w:numId w:val="1"/>
         </w:numPr>
-      </w:pPr>
-      <w:r>
+        <w:rPr>
+          <w:highlight w:val="green"/>
+        </w:rPr>
+      </w:pPr>
+      <w:r>
+        <w:rPr>
+          <w:highlight w:val="green"/>
+        </w:rPr>
         <w:t>Upload video to YouTube</w:t>
       </w:r>
     </w:p>

</xml_diff>

<commit_message>
Add ability to handle different video format types and add better error handling
</commit_message>
<xml_diff>
--- a/plan.docx
+++ b/plan.docx
@@ -174,9 +174,186 @@
           <w:ilvl w:val="1"/>
           <w:numId w:val="1"/>
         </w:numPr>
-      </w:pPr>
-      <w:r>
-        <w:t>Sort through which videos have a NSFW tag and don’t include them</w:t>
+        <w:rPr>
+          <w:highlight w:val="green"/>
+        </w:rPr>
+      </w:pPr>
+      <w:r>
+        <w:rPr>
+          <w:highlight w:val="green"/>
+        </w:rPr>
+        <w:t>Download these videos</w:t>
+      </w:r>
+    </w:p>
+    <w:p>
+      <w:pPr>
+        <w:pStyle w:val="ListParagraph"/>
+        <w:numPr>
+          <w:ilvl w:val="2"/>
+          <w:numId w:val="1"/>
+        </w:numPr>
+        <w:rPr>
+          <w:highlight w:val="green"/>
+        </w:rPr>
+      </w:pPr>
+      <w:r>
+        <w:rPr>
+          <w:highlight w:val="green"/>
+        </w:rPr>
+        <w:t>Most of the links are to reddit’s internal hosting (</w:t>
+      </w:r>
+      <w:proofErr w:type="spellStart"/>
+      <w:proofErr w:type="gramStart"/>
+      <w:r>
+        <w:rPr>
+          <w:highlight w:val="green"/>
+        </w:rPr>
+        <w:t>v.reddit</w:t>
+      </w:r>
+      <w:proofErr w:type="spellEnd"/>
+      <w:proofErr w:type="gramEnd"/>
+      <w:r>
+        <w:rPr>
+          <w:highlight w:val="green"/>
+        </w:rPr>
+        <w:t>). You can</w:t>
+      </w:r>
+      <w:r>
+        <w:rPr>
+          <w:highlight w:val="green"/>
+        </w:rPr>
+        <w:t>’t</w:t>
+      </w:r>
+      <w:r>
+        <w:rPr>
+          <w:highlight w:val="green"/>
+        </w:rPr>
+        <w:t xml:space="preserve"> just download the videos like you can from other sites, so I need to figure this out</w:t>
+      </w:r>
+    </w:p>
+    <w:p>
+      <w:pPr>
+        <w:pStyle w:val="ListParagraph"/>
+        <w:numPr>
+          <w:ilvl w:val="3"/>
+          <w:numId w:val="1"/>
+        </w:numPr>
+        <w:rPr>
+          <w:highlight w:val="green"/>
+        </w:rPr>
+      </w:pPr>
+      <w:r>
+        <w:rPr>
+          <w:highlight w:val="green"/>
+        </w:rPr>
+        <w:t>The video and sound files are also separated</w:t>
+      </w:r>
+      <w:r>
+        <w:rPr>
+          <w:highlight w:val="green"/>
+        </w:rPr>
+        <w:t xml:space="preserve"> (DASH)</w:t>
+      </w:r>
+      <w:r>
+        <w:rPr>
+          <w:highlight w:val="green"/>
+        </w:rPr>
+        <w:t>, need to figure out</w:t>
+      </w:r>
+      <w:r>
+        <w:rPr>
+          <w:highlight w:val="green"/>
+        </w:rPr>
+        <w:t xml:space="preserve"> how to download the audio and video and then combine them</w:t>
+      </w:r>
+    </w:p>
+    <w:p>
+      <w:pPr>
+        <w:pStyle w:val="ListParagraph"/>
+        <w:numPr>
+          <w:ilvl w:val="2"/>
+          <w:numId w:val="1"/>
+        </w:numPr>
+        <w:rPr>
+          <w:highlight w:val="green"/>
+        </w:rPr>
+      </w:pPr>
+      <w:proofErr w:type="spellStart"/>
+      <w:r>
+        <w:rPr>
+          <w:highlight w:val="green"/>
+        </w:rPr>
+        <w:t>Imgur</w:t>
+      </w:r>
+      <w:proofErr w:type="spellEnd"/>
+      <w:r>
+        <w:rPr>
+          <w:highlight w:val="green"/>
+        </w:rPr>
+        <w:t xml:space="preserve"> videos </w:t>
+      </w:r>
+      <w:r>
+        <w:rPr>
+          <w:highlight w:val="green"/>
+        </w:rPr>
+        <w:t>seem to be hosted as mp4 but on reddit they are gifs. They also have images that are usually jpg.</w:t>
+      </w:r>
+      <w:r>
+        <w:rPr>
+          <w:highlight w:val="green"/>
+        </w:rPr>
+        <w:t xml:space="preserve"> </w:t>
+      </w:r>
+      <w:r>
+        <w:rPr>
+          <w:highlight w:val="green"/>
+        </w:rPr>
+        <w:t>E</w:t>
+      </w:r>
+      <w:r>
+        <w:rPr>
+          <w:highlight w:val="green"/>
+        </w:rPr>
+        <w:t>asy to download</w:t>
+      </w:r>
+    </w:p>
+    <w:p>
+      <w:pPr>
+        <w:pStyle w:val="ListParagraph"/>
+        <w:numPr>
+          <w:ilvl w:val="2"/>
+          <w:numId w:val="1"/>
+        </w:numPr>
+        <w:rPr>
+          <w:strike/>
+        </w:rPr>
+      </w:pPr>
+      <w:r>
+        <w:rPr>
+          <w:strike/>
+        </w:rPr>
+        <w:t>Close control over video so videos can be combined</w:t>
+      </w:r>
+    </w:p>
+    <w:p>
+      <w:pPr>
+        <w:pStyle w:val="ListParagraph"/>
+        <w:numPr>
+          <w:ilvl w:val="0"/>
+          <w:numId w:val="1"/>
+        </w:numPr>
+      </w:pPr>
+      <w:r>
+        <w:t>Combine all videos</w:t>
+      </w:r>
+      <w:r>
+        <w:t xml:space="preserve"> that have sound</w:t>
+      </w:r>
+      <w:r>
+        <w:t xml:space="preserve"> into one video</w:t>
+      </w:r>
+      <w:r>
+        <w:t>, and without sound into another video</w:t>
       </w:r>
     </w:p>
     <w:p>
@@ -194,201 +371,22 @@
         <w:rPr>
           <w:highlight w:val="green"/>
         </w:rPr>
-        <w:t>Download these videos</w:t>
-      </w:r>
-    </w:p>
-    <w:p>
-      <w:pPr>
-        <w:pStyle w:val="ListParagraph"/>
-        <w:numPr>
-          <w:ilvl w:val="2"/>
-          <w:numId w:val="1"/>
-        </w:numPr>
-        <w:rPr>
-          <w:highlight w:val="green"/>
-        </w:rPr>
-      </w:pPr>
-      <w:r>
-        <w:rPr>
-          <w:highlight w:val="green"/>
-        </w:rPr>
-        <w:t>Most of the links are to reddit’s internal hosting (</w:t>
+        <w:t xml:space="preserve">Pass the folder name into the </w:t>
       </w:r>
       <w:proofErr w:type="spellStart"/>
-      <w:proofErr w:type="gramStart"/>
-      <w:r>
-        <w:rPr>
-          <w:highlight w:val="green"/>
-        </w:rPr>
-        <w:t>v.reddit</w:t>
+      <w:r>
+        <w:rPr>
+          <w:highlight w:val="green"/>
+        </w:rPr>
+        <w:t>get_videos</w:t>
       </w:r>
       <w:proofErr w:type="spellEnd"/>
-      <w:proofErr w:type="gramEnd"/>
-      <w:r>
-        <w:rPr>
-          <w:highlight w:val="green"/>
-        </w:rPr>
-        <w:t>). You can</w:t>
-      </w:r>
-      <w:r>
-        <w:rPr>
-          <w:highlight w:val="green"/>
-        </w:rPr>
-        <w:t>’t</w:t>
-      </w:r>
-      <w:r>
-        <w:rPr>
-          <w:highlight w:val="green"/>
-        </w:rPr>
-        <w:t xml:space="preserve"> just download the videos like you can from other sites, so I need to figure this out</w:t>
-      </w:r>
-    </w:p>
-    <w:p>
-      <w:pPr>
-        <w:pStyle w:val="ListParagraph"/>
-        <w:numPr>
-          <w:ilvl w:val="3"/>
-          <w:numId w:val="1"/>
-        </w:numPr>
-        <w:rPr>
-          <w:highlight w:val="green"/>
-        </w:rPr>
-      </w:pPr>
-      <w:r>
-        <w:rPr>
-          <w:highlight w:val="green"/>
-        </w:rPr>
-        <w:t>The video and sound files are also separated</w:t>
-      </w:r>
-      <w:r>
-        <w:rPr>
-          <w:highlight w:val="green"/>
-        </w:rPr>
-        <w:t xml:space="preserve"> (DASH)</w:t>
-      </w:r>
-      <w:r>
-        <w:rPr>
-          <w:highlight w:val="green"/>
-        </w:rPr>
-        <w:t>, need to figure out</w:t>
-      </w:r>
-      <w:r>
-        <w:rPr>
-          <w:highlight w:val="green"/>
-        </w:rPr>
-        <w:t xml:space="preserve"> how to download the audio and video and then combine them</w:t>
-      </w:r>
-    </w:p>
-    <w:p>
-      <w:pPr>
-        <w:pStyle w:val="ListParagraph"/>
-        <w:numPr>
-          <w:ilvl w:val="2"/>
-          <w:numId w:val="1"/>
-        </w:numPr>
-        <w:rPr>
-          <w:highlight w:val="green"/>
-        </w:rPr>
-      </w:pPr>
-      <w:proofErr w:type="spellStart"/>
-      <w:r>
-        <w:rPr>
-          <w:highlight w:val="green"/>
-        </w:rPr>
-        <w:t>Imgur</w:t>
-      </w:r>
-      <w:proofErr w:type="spellEnd"/>
-      <w:r>
-        <w:rPr>
-          <w:highlight w:val="green"/>
-        </w:rPr>
-        <w:t xml:space="preserve"> videos </w:t>
-      </w:r>
-      <w:r>
-        <w:rPr>
-          <w:highlight w:val="green"/>
-        </w:rPr>
-        <w:t>seem to be hosted as mp4 but on reddit they are gifs. They also have images that are usually jpg.</w:t>
-      </w:r>
-      <w:r>
-        <w:rPr>
-          <w:highlight w:val="green"/>
-        </w:rPr>
-        <w:t xml:space="preserve"> </w:t>
-      </w:r>
-      <w:r>
-        <w:rPr>
-          <w:highlight w:val="green"/>
-        </w:rPr>
-        <w:t>E</w:t>
-      </w:r>
-      <w:r>
-        <w:rPr>
-          <w:highlight w:val="green"/>
-        </w:rPr>
-        <w:t>asy to download</w:t>
-      </w:r>
-    </w:p>
-    <w:p>
-      <w:pPr>
-        <w:pStyle w:val="ListParagraph"/>
-        <w:numPr>
-          <w:ilvl w:val="2"/>
-          <w:numId w:val="1"/>
-        </w:numPr>
-        <w:rPr>
-          <w:strike/>
-        </w:rPr>
-      </w:pPr>
-      <w:r>
-        <w:rPr>
-          <w:strike/>
-        </w:rPr>
-        <w:t>Close control over video so videos can be combined</w:t>
-      </w:r>
-    </w:p>
-    <w:p>
-      <w:pPr>
-        <w:pStyle w:val="ListParagraph"/>
-        <w:numPr>
-          <w:ilvl w:val="0"/>
-          <w:numId w:val="1"/>
-        </w:numPr>
-      </w:pPr>
-      <w:r>
-        <w:t>Combine all videos</w:t>
-      </w:r>
-      <w:r>
-        <w:t xml:space="preserve"> that have sound</w:t>
-      </w:r>
-      <w:r>
-        <w:t xml:space="preserve"> into one video</w:t>
-      </w:r>
-      <w:r>
-        <w:t>, and without sound into another video</w:t>
-      </w:r>
-    </w:p>
-    <w:p>
-      <w:pPr>
-        <w:pStyle w:val="ListParagraph"/>
-        <w:numPr>
-          <w:ilvl w:val="1"/>
-          <w:numId w:val="1"/>
-        </w:numPr>
-      </w:pPr>
-      <w:r>
-        <w:t xml:space="preserve">Pass the folder name into the </w:t>
-      </w:r>
-      <w:proofErr w:type="spellStart"/>
-      <w:r>
-        <w:t>get_videos</w:t>
-      </w:r>
-      <w:proofErr w:type="spellEnd"/>
-      <w:r>
+      <w:r>
+        <w:rPr>
+          <w:highlight w:val="green"/>
+        </w:rPr>
         <w:t xml:space="preserve"> function so the program doesn’t have to change directories </w:t>
       </w:r>
-      <w:bookmarkStart w:id="0" w:name="_GoBack"/>
-      <w:bookmarkEnd w:id="0"/>
     </w:p>
     <w:p>
       <w:pPr>
@@ -431,17 +429,32 @@
           <w:ilvl w:val="1"/>
           <w:numId w:val="1"/>
         </w:numPr>
-      </w:pPr>
-      <w:r>
+        <w:rPr>
+          <w:highlight w:val="green"/>
+        </w:rPr>
+      </w:pPr>
+      <w:r>
+        <w:rPr>
+          <w:highlight w:val="green"/>
+        </w:rPr>
         <w:t xml:space="preserve">Make </w:t>
       </w:r>
       <w:r>
+        <w:rPr>
+          <w:highlight w:val="green"/>
+        </w:rPr>
         <w:t xml:space="preserve">all videos fit screen </w:t>
       </w:r>
       <w:r>
+        <w:rPr>
+          <w:highlight w:val="green"/>
+        </w:rPr>
         <w:t>properly</w:t>
       </w:r>
       <w:r>
+        <w:rPr>
+          <w:highlight w:val="green"/>
+        </w:rPr>
         <w:t xml:space="preserve"> when resolutions do not match</w:t>
       </w:r>
     </w:p>
@@ -452,8 +465,14 @@
           <w:ilvl w:val="2"/>
           <w:numId w:val="1"/>
         </w:numPr>
-      </w:pPr>
-      <w:r>
+        <w:rPr>
+          <w:strike/>
+        </w:rPr>
+      </w:pPr>
+      <w:r>
+        <w:rPr>
+          <w:strike/>
+        </w:rPr>
         <w:t>Option 1: Split vertical and horizontal videos that have similar aspect ratios and combine them into two separate videos</w:t>
       </w:r>
     </w:p>
@@ -464,16 +483,28 @@
           <w:ilvl w:val="2"/>
           <w:numId w:val="1"/>
         </w:numPr>
-      </w:pPr>
-      <w:r>
+        <w:rPr>
+          <w:highlight w:val="green"/>
+        </w:rPr>
+      </w:pPr>
+      <w:r>
+        <w:rPr>
+          <w:highlight w:val="green"/>
+        </w:rPr>
         <w:t xml:space="preserve">Option 2: Just scale all video so the vertical resolution of all the videos are the same, and the </w:t>
       </w:r>
       <w:proofErr w:type="spellStart"/>
       <w:r>
+        <w:rPr>
+          <w:highlight w:val="green"/>
+        </w:rPr>
         <w:t>moviepy</w:t>
       </w:r>
       <w:proofErr w:type="spellEnd"/>
       <w:r>
+        <w:rPr>
+          <w:highlight w:val="green"/>
+        </w:rPr>
         <w:t xml:space="preserve"> combine function should take care of it</w:t>
       </w:r>
     </w:p>
@@ -484,8 +515,14 @@
           <w:ilvl w:val="1"/>
           <w:numId w:val="1"/>
         </w:numPr>
-      </w:pPr>
-      <w:r>
+        <w:rPr>
+          <w:highlight w:val="green"/>
+        </w:rPr>
+      </w:pPr>
+      <w:r>
+        <w:rPr>
+          <w:highlight w:val="green"/>
+        </w:rPr>
         <w:t>Make title screen video for channel that is the start for every video</w:t>
       </w:r>
     </w:p>
@@ -507,7 +544,152 @@
         <w:t>Upload video to YouTube</w:t>
       </w:r>
     </w:p>
-    <w:p/>
+    <w:p>
+      <w:pPr>
+        <w:rPr>
+          <w:highlight w:val="green"/>
+        </w:rPr>
+      </w:pPr>
+      <w:bookmarkStart w:id="0" w:name="_GoBack"/>
+      <w:bookmarkEnd w:id="0"/>
+    </w:p>
+    <w:p>
+      <w:r>
+        <w:t>Extra</w:t>
+      </w:r>
+      <w:r>
+        <w:t>:</w:t>
+      </w:r>
+    </w:p>
+    <w:p>
+      <w:pPr>
+        <w:pStyle w:val="ListParagraph"/>
+        <w:numPr>
+          <w:ilvl w:val="0"/>
+          <w:numId w:val="2"/>
+        </w:numPr>
+      </w:pPr>
+      <w:r>
+        <w:t>Fix comments so new line can happen</w:t>
+      </w:r>
+    </w:p>
+    <w:p>
+      <w:pPr>
+        <w:pStyle w:val="ListParagraph"/>
+        <w:numPr>
+          <w:ilvl w:val="0"/>
+          <w:numId w:val="2"/>
+        </w:numPr>
+        <w:rPr>
+          <w:highlight w:val="green"/>
+        </w:rPr>
+      </w:pPr>
+      <w:r>
+        <w:rPr>
+          <w:highlight w:val="green"/>
+        </w:rPr>
+        <w:t>Sort through which videos have a NSFW tag and don’t include them</w:t>
+      </w:r>
+    </w:p>
+    <w:p>
+      <w:pPr>
+        <w:pStyle w:val="ListParagraph"/>
+        <w:numPr>
+          <w:ilvl w:val="0"/>
+          <w:numId w:val="2"/>
+        </w:numPr>
+        <w:rPr>
+          <w:highlight w:val="green"/>
+        </w:rPr>
+      </w:pPr>
+      <w:r>
+        <w:rPr>
+          <w:highlight w:val="green"/>
+        </w:rPr>
+        <w:t>Add watermark to videos</w:t>
+      </w:r>
+      <w:r>
+        <w:rPr>
+          <w:highlight w:val="green"/>
+        </w:rPr>
+        <w:t xml:space="preserve"> </w:t>
+      </w:r>
+      <w:hyperlink r:id="rId6" w:history="1">
+        <w:r>
+          <w:rPr>
+            <w:rStyle w:val="Hyperlink"/>
+            <w:highlight w:val="green"/>
+          </w:rPr>
+          <w:t>https://video.stackexchange.com/questions/15551/ffmpeg-drawtext-filter-create-transparent-background-with-text</w:t>
+        </w:r>
+      </w:hyperlink>
+      <w:r>
+        <w:rPr>
+          <w:highlight w:val="green"/>
+        </w:rPr>
+        <w:t xml:space="preserve"> </w:t>
+      </w:r>
+    </w:p>
+    <w:p>
+      <w:pPr>
+        <w:pStyle w:val="ListParagraph"/>
+        <w:numPr>
+          <w:ilvl w:val="0"/>
+          <w:numId w:val="2"/>
+        </w:numPr>
+        <w:rPr>
+          <w:highlight w:val="green"/>
+        </w:rPr>
+      </w:pPr>
+      <w:r>
+        <w:rPr>
+          <w:highlight w:val="green"/>
+        </w:rPr>
+        <w:t xml:space="preserve">Check videos duration before downloading and decide </w:t>
+      </w:r>
+      <w:r>
+        <w:rPr>
+          <w:highlight w:val="green"/>
+        </w:rPr>
+        <w:t>whether</w:t>
+      </w:r>
+      <w:r>
+        <w:rPr>
+          <w:highlight w:val="green"/>
+        </w:rPr>
+        <w:t xml:space="preserve"> to keep downloading videos to keep under a time constraint</w:t>
+      </w:r>
+    </w:p>
+    <w:p>
+      <w:pPr>
+        <w:pStyle w:val="ListParagraph"/>
+        <w:numPr>
+          <w:ilvl w:val="0"/>
+          <w:numId w:val="2"/>
+        </w:numPr>
+      </w:pPr>
+      <w:r>
+        <w:t>Delete all videos except for main video after it’s been uploaded</w:t>
+      </w:r>
+    </w:p>
+    <w:p>
+      <w:pPr>
+        <w:pStyle w:val="ListParagraph"/>
+        <w:numPr>
+          <w:ilvl w:val="0"/>
+          <w:numId w:val="2"/>
+        </w:numPr>
+        <w:rPr>
+          <w:highlight w:val="green"/>
+        </w:rPr>
+      </w:pPr>
+      <w:r>
+        <w:rPr>
+          <w:highlight w:val="green"/>
+        </w:rPr>
+        <w:t>Make intro scene</w:t>
+      </w:r>
+    </w:p>
     <w:sectPr>
       <w:pgSz w:w="12240" w:h="15840"/>
       <w:pgMar w:top="1440" w:right="1440" w:bottom="1440" w:left="1440" w:header="720" w:footer="720" w:gutter="0"/>
@@ -521,9 +703,9 @@
 <file path=word/numbering.xml><?xml version="1.0" encoding="utf-8"?>
 <w:numbering xmlns:wpc="http://schemas.microsoft.com/office/word/2010/wordprocessingCanvas" xmlns:cx="http://schemas.microsoft.com/office/drawing/2014/chartex" xmlns:cx1="http://schemas.microsoft.com/office/drawing/2015/9/8/chartex" xmlns:cx2="http://schemas.microsoft.com/office/drawing/2015/10/21/chartex" xmlns:cx3="http://schemas.microsoft.com/office/drawing/2016/5/9/chartex" xmlns:cx4="http://schemas.microsoft.com/office/drawing/2016/5/10/chartex" xmlns:cx5="http://schemas.microsoft.com/office/drawing/2016/5/11/chartex" xmlns:cx6="http://schemas.microsoft.com/office/drawing/2016/5/12/chartex" xmlns:cx7="http://schemas.microsoft.com/office/drawing/2016/5/13/chartex" xmlns:cx8="http://schemas.microsoft.com/office/drawing/2016/5/14/chartex" xmlns:mc="http://schemas.openxmlformats.org/markup-compatibility/2006" xmlns:aink="http://schemas.microsoft.com/office/drawing/2016/ink" xmlns:am3d="http://schemas.microsoft.com/office/drawing/2017/model3d" xmlns:o="urn:schemas-microsoft-com:office:office" xmlns:r="http://schemas.openxmlformats.org/officeDocument/2006/relationships" xmlns:m="http://schemas.openxmlformats.org/officeDocument/2006/math" xmlns:v="urn:schemas-microsoft-com:vml" xmlns:wp14="http://schemas.microsoft.com/office/word/2010/wordprocessingDrawing" xmlns:wp="http://schemas.openxmlformats.org/drawingml/2006/wordprocessingDrawing" xmlns:w10="urn:schemas-microsoft-com:office:word" xmlns:w="http://schemas.openxmlformats.org/wordprocessingml/2006/main" xmlns:w14="http://schemas.microsoft.com/office/word/2010/wordml" xmlns:w15="http://schemas.microsoft.com/office/word/2012/wordml" xmlns:w16cid="http://schemas.microsoft.com/office/word/2016/wordml/cid" xmlns:w16se="http://schemas.microsoft.com/office/word/2015/wordml/symex" xmlns:wpg="http://schemas.microsoft.com/office/word/2010/wordprocessingGroup" xmlns:wpi="http://schemas.microsoft.com/office/word/2010/wordprocessingInk" xmlns:wne="http://schemas.microsoft.com/office/word/2006/wordml" xmlns:wps="http://schemas.microsoft.com/office/word/2010/wordprocessingShape" mc:Ignorable="w14 w15 w16se w16cid wp14">
   <w:abstractNum w:abstractNumId="0" w15:restartNumberingAfterBreak="0">
-    <w:nsid w:val="31931787"/>
+    <w:nsid w:val="185F3520"/>
     <w:multiLevelType w:val="hybridMultilevel"/>
-    <w:tmpl w:val="A66CEA54"/>
+    <w:tmpl w:val="D78E2288"/>
     <w:lvl w:ilvl="0" w:tplc="0409000F">
       <w:start w:val="1"/>
       <w:numFmt w:val="decimal"/>
@@ -606,7 +788,96 @@
       </w:pPr>
     </w:lvl>
   </w:abstractNum>
+  <w:abstractNum w:abstractNumId="1" w15:restartNumberingAfterBreak="0">
+    <w:nsid w:val="31931787"/>
+    <w:multiLevelType w:val="hybridMultilevel"/>
+    <w:tmpl w:val="D78E2288"/>
+    <w:lvl w:ilvl="0" w:tplc="0409000F">
+      <w:start w:val="1"/>
+      <w:numFmt w:val="decimal"/>
+      <w:lvlText w:val="%1."/>
+      <w:lvlJc w:val="left"/>
+      <w:pPr>
+        <w:ind w:left="360" w:hanging="360"/>
+      </w:pPr>
+    </w:lvl>
+    <w:lvl w:ilvl="1" w:tplc="04090019">
+      <w:start w:val="1"/>
+      <w:numFmt w:val="lowerLetter"/>
+      <w:lvlText w:val="%2."/>
+      <w:lvlJc w:val="left"/>
+      <w:pPr>
+        <w:ind w:left="1080" w:hanging="360"/>
+      </w:pPr>
+    </w:lvl>
+    <w:lvl w:ilvl="2" w:tplc="0409001B">
+      <w:start w:val="1"/>
+      <w:numFmt w:val="lowerRoman"/>
+      <w:lvlText w:val="%3."/>
+      <w:lvlJc w:val="right"/>
+      <w:pPr>
+        <w:ind w:left="1800" w:hanging="180"/>
+      </w:pPr>
+    </w:lvl>
+    <w:lvl w:ilvl="3" w:tplc="0409000F">
+      <w:start w:val="1"/>
+      <w:numFmt w:val="decimal"/>
+      <w:lvlText w:val="%4."/>
+      <w:lvlJc w:val="left"/>
+      <w:pPr>
+        <w:ind w:left="2520" w:hanging="360"/>
+      </w:pPr>
+    </w:lvl>
+    <w:lvl w:ilvl="4" w:tplc="04090019" w:tentative="1">
+      <w:start w:val="1"/>
+      <w:numFmt w:val="lowerLetter"/>
+      <w:lvlText w:val="%5."/>
+      <w:lvlJc w:val="left"/>
+      <w:pPr>
+        <w:ind w:left="3240" w:hanging="360"/>
+      </w:pPr>
+    </w:lvl>
+    <w:lvl w:ilvl="5" w:tplc="0409001B" w:tentative="1">
+      <w:start w:val="1"/>
+      <w:numFmt w:val="lowerRoman"/>
+      <w:lvlText w:val="%6."/>
+      <w:lvlJc w:val="right"/>
+      <w:pPr>
+        <w:ind w:left="3960" w:hanging="180"/>
+      </w:pPr>
+    </w:lvl>
+    <w:lvl w:ilvl="6" w:tplc="0409000F" w:tentative="1">
+      <w:start w:val="1"/>
+      <w:numFmt w:val="decimal"/>
+      <w:lvlText w:val="%7."/>
+      <w:lvlJc w:val="left"/>
+      <w:pPr>
+        <w:ind w:left="4680" w:hanging="360"/>
+      </w:pPr>
+    </w:lvl>
+    <w:lvl w:ilvl="7" w:tplc="04090019" w:tentative="1">
+      <w:start w:val="1"/>
+      <w:numFmt w:val="lowerLetter"/>
+      <w:lvlText w:val="%8."/>
+      <w:lvlJc w:val="left"/>
+      <w:pPr>
+        <w:ind w:left="5400" w:hanging="360"/>
+      </w:pPr>
+    </w:lvl>
+    <w:lvl w:ilvl="8" w:tplc="0409001B" w:tentative="1">
+      <w:start w:val="1"/>
+      <w:numFmt w:val="lowerRoman"/>
+      <w:lvlText w:val="%9."/>
+      <w:lvlJc w:val="right"/>
+      <w:pPr>
+        <w:ind w:left="6120" w:hanging="180"/>
+      </w:pPr>
+    </w:lvl>
+  </w:abstractNum>
   <w:num w:numId="1">
+    <w:abstractNumId w:val="1"/>
+  </w:num>
+  <w:num w:numId="2">
     <w:abstractNumId w:val="0"/>
   </w:num>
 </w:numbering>
@@ -1071,6 +1342,69 @@
       <w:shd w:val="clear" w:color="auto" w:fill="E1DFDD"/>
     </w:rPr>
   </w:style>
+  <w:style w:type="paragraph" w:styleId="HTMLPreformatted">
+    <w:name w:val="HTML Preformatted"/>
+    <w:basedOn w:val="Normal"/>
+    <w:link w:val="HTMLPreformattedChar"/>
+    <w:uiPriority w:val="99"/>
+    <w:semiHidden/>
+    <w:unhideWhenUsed/>
+    <w:rsid w:val="004F2CD3"/>
+    <w:pPr>
+      <w:tabs>
+        <w:tab w:val="left" w:pos="916"/>
+        <w:tab w:val="left" w:pos="1832"/>
+        <w:tab w:val="left" w:pos="2748"/>
+        <w:tab w:val="left" w:pos="3664"/>
+        <w:tab w:val="left" w:pos="4580"/>
+        <w:tab w:val="left" w:pos="5496"/>
+        <w:tab w:val="left" w:pos="6412"/>
+        <w:tab w:val="left" w:pos="7328"/>
+        <w:tab w:val="left" w:pos="8244"/>
+        <w:tab w:val="left" w:pos="9160"/>
+        <w:tab w:val="left" w:pos="10076"/>
+        <w:tab w:val="left" w:pos="10992"/>
+        <w:tab w:val="left" w:pos="11908"/>
+        <w:tab w:val="left" w:pos="12824"/>
+        <w:tab w:val="left" w:pos="13740"/>
+        <w:tab w:val="left" w:pos="14656"/>
+      </w:tabs>
+      <w:spacing w:after="0" w:line="240" w:lineRule="auto"/>
+    </w:pPr>
+    <w:rPr>
+      <w:rFonts w:ascii="Courier New" w:eastAsia="Times New Roman" w:hAnsi="Courier New" w:cs="Courier New"/>
+      <w:sz w:val="20"/>
+      <w:szCs w:val="20"/>
+    </w:rPr>
+  </w:style>
+  <w:style w:type="character" w:customStyle="1" w:styleId="HTMLPreformattedChar">
+    <w:name w:val="HTML Preformatted Char"/>
+    <w:basedOn w:val="DefaultParagraphFont"/>
+    <w:link w:val="HTMLPreformatted"/>
+    <w:uiPriority w:val="99"/>
+    <w:semiHidden/>
+    <w:rsid w:val="004F2CD3"/>
+    <w:rPr>
+      <w:rFonts w:ascii="Courier New" w:eastAsia="Times New Roman" w:hAnsi="Courier New" w:cs="Courier New"/>
+      <w:sz w:val="20"/>
+      <w:szCs w:val="20"/>
+    </w:rPr>
+  </w:style>
+  <w:style w:type="character" w:customStyle="1" w:styleId="pln">
+    <w:name w:val="pln"/>
+    <w:basedOn w:val="DefaultParagraphFont"/>
+    <w:rsid w:val="004F2CD3"/>
+  </w:style>
+  <w:style w:type="character" w:customStyle="1" w:styleId="pun">
+    <w:name w:val="pun"/>
+    <w:basedOn w:val="DefaultParagraphFont"/>
+    <w:rsid w:val="004F2CD3"/>
+  </w:style>
+  <w:style w:type="character" w:customStyle="1" w:styleId="str">
+    <w:name w:val="str"/>
+    <w:basedOn w:val="DefaultParagraphFont"/>
+    <w:rsid w:val="004F2CD3"/>
+  </w:style>
 </w:styles>
 </file>
 

</xml_diff>

<commit_message>
Add better video cmopiling with ffmpeg and more error handling
</commit_message>
<xml_diff>
--- a/plan.docx
+++ b/plan.docx
@@ -550,8 +550,6 @@
           <w:highlight w:val="green"/>
         </w:rPr>
       </w:pPr>
-      <w:bookmarkStart w:id="0" w:name="_GoBack"/>
-      <w:bookmarkEnd w:id="0"/>
     </w:p>
     <w:p>
       <w:r>
@@ -571,6 +569,17 @@
       </w:pPr>
       <w:r>
         <w:t>Fix comments so new line can happen</w:t>
+      </w:r>
+      <w:r>
+        <w:t xml:space="preserve"> in </w:t>
+      </w:r>
+      <w:proofErr w:type="spellStart"/>
+      <w:r>
+        <w:t>youtube</w:t>
+      </w:r>
+      <w:proofErr w:type="spellEnd"/>
+      <w:r>
+        <w:t xml:space="preserve"> description </w:t>
       </w:r>
     </w:p>
     <w:p>
@@ -688,6 +697,57 @@
           <w:highlight w:val="green"/>
         </w:rPr>
         <w:t>Make intro scene</w:t>
+      </w:r>
+    </w:p>
+    <w:p>
+      <w:pPr>
+        <w:pStyle w:val="ListParagraph"/>
+        <w:numPr>
+          <w:ilvl w:val="0"/>
+          <w:numId w:val="2"/>
+        </w:numPr>
+        <w:rPr>
+          <w:highlight w:val="green"/>
+        </w:rPr>
+      </w:pPr>
+      <w:r>
+        <w:rPr>
+          <w:highlight w:val="green"/>
+        </w:rPr>
+        <w:t>Need program to write to log file when complete or failed</w:t>
+      </w:r>
+    </w:p>
+    <w:p>
+      <w:pPr>
+        <w:pStyle w:val="ListParagraph"/>
+        <w:numPr>
+          <w:ilvl w:val="1"/>
+          <w:numId w:val="2"/>
+        </w:numPr>
+        <w:rPr>
+          <w:highlight w:val="green"/>
+        </w:rPr>
+      </w:pPr>
+      <w:r>
+        <w:rPr>
+          <w:highlight w:val="green"/>
+        </w:rPr>
+        <w:t>Can use bat file command</w:t>
+      </w:r>
+    </w:p>
+    <w:p>
+      <w:pPr>
+        <w:pStyle w:val="ListParagraph"/>
+        <w:numPr>
+          <w:ilvl w:val="0"/>
+          <w:numId w:val="2"/>
+        </w:numPr>
+      </w:pPr>
+      <w:bookmarkStart w:id="0" w:name="_GoBack"/>
+      <w:bookmarkEnd w:id="0"/>
+      <w:r>
+        <w:lastRenderedPageBreak/>
+        <w:t>If the subreddit is mostly pictures/gifs, make mp3 files from TTS of the post title and just show the picture/gif</w:t>
       </w:r>
     </w:p>
     <w:sectPr>

</xml_diff>